<commit_message>
Updated MYSQL queries and features
Added queries to create constraints in database.
Moreover, added option in software to import only new data of blockchan.
</commit_message>
<xml_diff>
--- a/Necessary Documentation.docx
+++ b/Necessary Documentation.docx
@@ -50,7 +50,7 @@
         <w:rPr>
           <w:sz w:val="28"/>
         </w:rPr>
-        <w:t>OOP concepts are used to maximize reuse of code</w:t>
+        <w:t>Data is stored as a serialized object</w:t>
       </w:r>
     </w:p>
     <w:p>
@@ -61,14 +61,16 @@
           <w:numId w:val="1"/>
         </w:numPr>
         <w:rPr>
+          <w:b/>
           <w:sz w:val="28"/>
         </w:rPr>
       </w:pPr>
       <w:r>
         <w:rPr>
-          <w:sz w:val="28"/>
-        </w:rPr>
-        <w:t>Data is stored as a serialized object</w:t>
+          <w:b/>
+          <w:sz w:val="28"/>
+        </w:rPr>
+        <w:t>Data can be imported to MySQL at any time to extract useful information from database</w:t>
       </w:r>
     </w:p>
     <w:p>
@@ -86,101 +88,7 @@
         <w:rPr>
           <w:sz w:val="28"/>
         </w:rPr>
-        <w:t>Data can be imported to MySQL at any time to extract useful information from database</w:t>
-      </w:r>
-    </w:p>
-    <w:p>
-      <w:pPr>
-        <w:pStyle w:val="ListParagraph"/>
-        <w:numPr>
-          <w:ilvl w:val="0"/>
-          <w:numId w:val="1"/>
-        </w:numPr>
-        <w:rPr>
-          <w:sz w:val="28"/>
-        </w:rPr>
-      </w:pPr>
-      <w:r>
-        <w:rPr>
-          <w:sz w:val="28"/>
-        </w:rPr>
         <w:t>Queries to extract information are provided along with this documentation</w:t>
-      </w:r>
-    </w:p>
-    <w:p>
-      <w:pPr>
-        <w:ind w:left="360"/>
-        <w:rPr>
-          <w:b/>
-          <w:sz w:val="28"/>
-        </w:rPr>
-      </w:pPr>
-      <w:r>
-        <w:rPr>
-          <w:b/>
-          <w:sz w:val="28"/>
-        </w:rPr>
-        <w:t>How to use this software for first time:</w:t>
-      </w:r>
-    </w:p>
-    <w:p>
-      <w:pPr>
-        <w:pStyle w:val="ListParagraph"/>
-        <w:numPr>
-          <w:ilvl w:val="0"/>
-          <w:numId w:val="3"/>
-        </w:numPr>
-        <w:rPr>
-          <w:sz w:val="28"/>
-        </w:rPr>
-      </w:pPr>
-      <w:r>
-        <w:rPr>
-          <w:sz w:val="28"/>
-        </w:rPr>
-        <w:t>All ownership records should in saved in csv file (as in sample files)</w:t>
-      </w:r>
-    </w:p>
-    <w:p>
-      <w:pPr>
-        <w:pStyle w:val="ListParagraph"/>
-        <w:numPr>
-          <w:ilvl w:val="0"/>
-          <w:numId w:val="3"/>
-        </w:numPr>
-        <w:rPr>
-          <w:sz w:val="28"/>
-        </w:rPr>
-      </w:pPr>
-      <w:r>
-        <w:rPr>
-          <w:sz w:val="28"/>
-        </w:rPr>
-        <w:t>Then getStarted() method should be used to initialize blockchain</w:t>
-      </w:r>
-    </w:p>
-    <w:p>
-      <w:pPr>
-        <w:pStyle w:val="ListParagraph"/>
-        <w:numPr>
-          <w:ilvl w:val="0"/>
-          <w:numId w:val="3"/>
-        </w:numPr>
-        <w:rPr>
-          <w:sz w:val="28"/>
-        </w:rPr>
-      </w:pPr>
-      <w:r>
-        <w:rPr>
-          <w:sz w:val="28"/>
-        </w:rPr>
-        <w:t>That’s it. After that, software will automatically manage blockchain</w:t>
-      </w:r>
-      <w:r>
-        <w:rPr>
-          <w:sz w:val="28"/>
-        </w:rPr>
-        <w:t xml:space="preserve"> using serialization.</w:t>
       </w:r>
     </w:p>
     <w:p>
@@ -227,8 +135,16 @@
         <w:rPr>
           <w:sz w:val="28"/>
         </w:rPr>
-        <w:t>Name: Epatwari</w:t>
+        <w:t xml:space="preserve">Name: </w:t>
       </w:r>
+      <w:proofErr w:type="spellStart"/>
+      <w:r>
+        <w:rPr>
+          <w:sz w:val="28"/>
+        </w:rPr>
+        <w:t>Epatwari</w:t>
+      </w:r>
+      <w:proofErr w:type="spellEnd"/>
     </w:p>
     <w:p>
       <w:pPr>
@@ -271,8 +187,41 @@
           <w:b/>
           <w:sz w:val="28"/>
         </w:rPr>
-        <w:t>Example of code in software:</w:t>
+        <w:t xml:space="preserve">Or </w:t>
       </w:r>
+    </w:p>
+    <w:p>
+      <w:pPr>
+        <w:pStyle w:val="ListParagraph"/>
+        <w:rPr>
+          <w:b/>
+          <w:sz w:val="28"/>
+        </w:rPr>
+      </w:pPr>
+      <w:r>
+        <w:rPr>
+          <w:sz w:val="28"/>
+        </w:rPr>
+        <w:t xml:space="preserve">These can be changed in method </w:t>
+      </w:r>
+      <w:proofErr w:type="spellStart"/>
+      <w:r>
+        <w:rPr>
+          <w:b/>
+          <w:sz w:val="28"/>
+        </w:rPr>
+        <w:t>connectAndImportMysql</w:t>
+      </w:r>
+      <w:proofErr w:type="spellEnd"/>
+      <w:r>
+        <w:rPr>
+          <w:b/>
+          <w:sz w:val="28"/>
+        </w:rPr>
+        <w:t>() method in Main class.</w:t>
+      </w:r>
+      <w:bookmarkStart w:id="0" w:name="_GoBack"/>
+      <w:bookmarkEnd w:id="0"/>
     </w:p>
     <w:tbl>
       <w:tblPr>
@@ -327,7 +276,29 @@
                 <w:szCs w:val="24"/>
                 <w:lang w:val="en-PK" w:eastAsia="en-PK"/>
               </w:rPr>
-              <w:t xml:space="preserve">String url </w:t>
+              <w:t xml:space="preserve">String </w:t>
+            </w:r>
+            <w:proofErr w:type="spellStart"/>
+            <w:r>
+              <w:rPr>
+                <w:rFonts w:ascii="Courier New" w:eastAsia="Times New Roman" w:hAnsi="Courier New" w:cs="Courier New"/>
+                <w:color w:val="FFFFFF"/>
+                <w:sz w:val="24"/>
+                <w:szCs w:val="24"/>
+                <w:lang w:val="en-PK" w:eastAsia="en-PK"/>
+              </w:rPr>
+              <w:t>url</w:t>
+            </w:r>
+            <w:proofErr w:type="spellEnd"/>
+            <w:r>
+              <w:rPr>
+                <w:rFonts w:ascii="Courier New" w:eastAsia="Times New Roman" w:hAnsi="Courier New" w:cs="Courier New"/>
+                <w:color w:val="FFFFFF"/>
+                <w:sz w:val="24"/>
+                <w:szCs w:val="24"/>
+                <w:lang w:val="en-PK" w:eastAsia="en-PK"/>
+              </w:rPr>
+              <w:t xml:space="preserve"> </w:t>
             </w:r>
             <w:r>
               <w:rPr>
@@ -347,7 +318,53 @@
                 <w:szCs w:val="24"/>
                 <w:lang w:val="en-PK" w:eastAsia="en-PK"/>
               </w:rPr>
-              <w:t>"jdbc:mysql://127.0.0.1:3306/epatwari"</w:t>
+              <w:t>"</w:t>
+            </w:r>
+            <w:proofErr w:type="spellStart"/>
+            <w:proofErr w:type="gramStart"/>
+            <w:r>
+              <w:rPr>
+                <w:rFonts w:ascii="Courier New" w:eastAsia="Times New Roman" w:hAnsi="Courier New" w:cs="Courier New"/>
+                <w:color w:val="54B33E"/>
+                <w:sz w:val="24"/>
+                <w:szCs w:val="24"/>
+                <w:lang w:val="en-PK" w:eastAsia="en-PK"/>
+              </w:rPr>
+              <w:t>jdbc:mysql</w:t>
+            </w:r>
+            <w:proofErr w:type="spellEnd"/>
+            <w:r>
+              <w:rPr>
+                <w:rFonts w:ascii="Courier New" w:eastAsia="Times New Roman" w:hAnsi="Courier New" w:cs="Courier New"/>
+                <w:color w:val="54B33E"/>
+                <w:sz w:val="24"/>
+                <w:szCs w:val="24"/>
+                <w:lang w:val="en-PK" w:eastAsia="en-PK"/>
+              </w:rPr>
+              <w:t>://127.0.0.1:3306/</w:t>
+            </w:r>
+            <w:proofErr w:type="spellStart"/>
+            <w:r>
+              <w:rPr>
+                <w:rFonts w:ascii="Courier New" w:eastAsia="Times New Roman" w:hAnsi="Courier New" w:cs="Courier New"/>
+                <w:color w:val="54B33E"/>
+                <w:sz w:val="24"/>
+                <w:szCs w:val="24"/>
+                <w:lang w:val="en-PK" w:eastAsia="en-PK"/>
+              </w:rPr>
+              <w:t>epatwari</w:t>
+            </w:r>
+            <w:proofErr w:type="spellEnd"/>
+            <w:proofErr w:type="gramEnd"/>
+            <w:r>
+              <w:rPr>
+                <w:rFonts w:ascii="Courier New" w:eastAsia="Times New Roman" w:hAnsi="Courier New" w:cs="Courier New"/>
+                <w:color w:val="54B33E"/>
+                <w:sz w:val="24"/>
+                <w:szCs w:val="24"/>
+                <w:lang w:val="en-PK" w:eastAsia="en-PK"/>
+              </w:rPr>
+              <w:t>"</w:t>
             </w:r>
             <w:r>
               <w:rPr>
@@ -437,6 +454,7 @@
               </w:rPr>
               <w:br/>
             </w:r>
+            <w:proofErr w:type="spellStart"/>
             <w:r>
               <w:rPr>
                 <w:rFonts w:ascii="Courier New" w:eastAsia="Times New Roman" w:hAnsi="Courier New" w:cs="Courier New"/>
@@ -455,7 +473,18 @@
                 <w:szCs w:val="24"/>
                 <w:lang w:val="en-PK" w:eastAsia="en-PK"/>
               </w:rPr>
-              <w:t>.put(</w:t>
+              <w:t>.put</w:t>
+            </w:r>
+            <w:proofErr w:type="spellEnd"/>
+            <w:r>
+              <w:rPr>
+                <w:rFonts w:ascii="Courier New" w:eastAsia="Times New Roman" w:hAnsi="Courier New" w:cs="Courier New"/>
+                <w:color w:val="EBEBEB"/>
+                <w:sz w:val="24"/>
+                <w:szCs w:val="24"/>
+                <w:lang w:val="en-PK" w:eastAsia="en-PK"/>
+              </w:rPr>
+              <w:t>(</w:t>
             </w:r>
             <w:r>
               <w:rPr>
@@ -523,6 +552,7 @@
               </w:rPr>
               <w:br/>
             </w:r>
+            <w:proofErr w:type="spellStart"/>
             <w:r>
               <w:rPr>
                 <w:rFonts w:ascii="Courier New" w:eastAsia="Times New Roman" w:hAnsi="Courier New" w:cs="Courier New"/>
@@ -541,7 +571,18 @@
                 <w:szCs w:val="24"/>
                 <w:lang w:val="en-PK" w:eastAsia="en-PK"/>
               </w:rPr>
-              <w:t>.put(</w:t>
+              <w:t>.put</w:t>
+            </w:r>
+            <w:proofErr w:type="spellEnd"/>
+            <w:r>
+              <w:rPr>
+                <w:rFonts w:ascii="Courier New" w:eastAsia="Times New Roman" w:hAnsi="Courier New" w:cs="Courier New"/>
+                <w:color w:val="EBEBEB"/>
+                <w:sz w:val="24"/>
+                <w:szCs w:val="24"/>
+                <w:lang w:val="en-PK" w:eastAsia="en-PK"/>
+              </w:rPr>
+              <w:t>(</w:t>
             </w:r>
             <w:r>
               <w:rPr>
@@ -621,12 +662,65 @@
     </w:p>
     <w:p>
       <w:pPr>
-        <w:rPr>
-          <w:sz w:val="28"/>
-        </w:rPr>
-      </w:pPr>
-      <w:bookmarkStart w:id="0" w:name="_GoBack"/>
-      <w:bookmarkEnd w:id="0"/>
+        <w:pStyle w:val="ListParagraph"/>
+        <w:numPr>
+          <w:ilvl w:val="0"/>
+          <w:numId w:val="2"/>
+        </w:numPr>
+        <w:rPr>
+          <w:sz w:val="28"/>
+        </w:rPr>
+      </w:pPr>
+      <w:r>
+        <w:rPr>
+          <w:sz w:val="28"/>
+        </w:rPr>
+        <w:t>Run queries to create table</w:t>
+      </w:r>
+    </w:p>
+    <w:p>
+      <w:pPr>
+        <w:pStyle w:val="ListParagraph"/>
+        <w:numPr>
+          <w:ilvl w:val="0"/>
+          <w:numId w:val="2"/>
+        </w:numPr>
+        <w:rPr>
+          <w:sz w:val="28"/>
+        </w:rPr>
+      </w:pPr>
+      <w:r>
+        <w:rPr>
+          <w:sz w:val="28"/>
+        </w:rPr>
+        <w:t>Run software and import data from blockchain</w:t>
+      </w:r>
+    </w:p>
+    <w:p>
+      <w:pPr>
+        <w:pStyle w:val="ListParagraph"/>
+        <w:numPr>
+          <w:ilvl w:val="0"/>
+          <w:numId w:val="2"/>
+        </w:numPr>
+        <w:rPr>
+          <w:sz w:val="28"/>
+        </w:rPr>
+      </w:pPr>
+      <w:r>
+        <w:rPr>
+          <w:sz w:val="28"/>
+        </w:rPr>
+        <w:t>Run queries to extract useful information (Queries for important information extraction are given)</w:t>
+      </w:r>
+    </w:p>
+    <w:p>
+      <w:pPr>
+        <w:pStyle w:val="ListParagraph"/>
+        <w:rPr>
+          <w:sz w:val="28"/>
+        </w:rPr>
+      </w:pPr>
     </w:p>
     <w:p>
       <w:pPr>
@@ -654,16 +748,102 @@
 <file path=word/numbering.xml><?xml version="1.0" encoding="utf-8"?>
 <w:numbering xmlns:wpc="http://schemas.microsoft.com/office/word/2010/wordprocessingCanvas" xmlns:cx="http://schemas.microsoft.com/office/drawing/2014/chartex" xmlns:cx1="http://schemas.microsoft.com/office/drawing/2015/9/8/chartex" xmlns:cx2="http://schemas.microsoft.com/office/drawing/2015/10/21/chartex" xmlns:cx3="http://schemas.microsoft.com/office/drawing/2016/5/9/chartex" xmlns:cx4="http://schemas.microsoft.com/office/drawing/2016/5/10/chartex" xmlns:cx5="http://schemas.microsoft.com/office/drawing/2016/5/11/chartex" xmlns:cx6="http://schemas.microsoft.com/office/drawing/2016/5/12/chartex" xmlns:cx7="http://schemas.microsoft.com/office/drawing/2016/5/13/chartex" xmlns:cx8="http://schemas.microsoft.com/office/drawing/2016/5/14/chartex" xmlns:mc="http://schemas.openxmlformats.org/markup-compatibility/2006" xmlns:aink="http://schemas.microsoft.com/office/drawing/2016/ink" xmlns:am3d="http://schemas.microsoft.com/office/drawing/2017/model3d" xmlns:o="urn:schemas-microsoft-com:office:office" xmlns:r="http://schemas.openxmlformats.org/officeDocument/2006/relationships" xmlns:m="http://schemas.openxmlformats.org/officeDocument/2006/math" xmlns:v="urn:schemas-microsoft-com:vml" xmlns:wp14="http://schemas.microsoft.com/office/word/2010/wordprocessingDrawing" xmlns:wp="http://schemas.openxmlformats.org/drawingml/2006/wordprocessingDrawing" xmlns:w10="urn:schemas-microsoft-com:office:word" xmlns:w="http://schemas.openxmlformats.org/wordprocessingml/2006/main" xmlns:w14="http://schemas.microsoft.com/office/word/2010/wordml" xmlns:w15="http://schemas.microsoft.com/office/word/2012/wordml" xmlns:w16cid="http://schemas.microsoft.com/office/word/2016/wordml/cid" xmlns:w16se="http://schemas.microsoft.com/office/word/2015/wordml/symex" xmlns:wpg="http://schemas.microsoft.com/office/word/2010/wordprocessingGroup" xmlns:wpi="http://schemas.microsoft.com/office/word/2010/wordprocessingInk" xmlns:wne="http://schemas.microsoft.com/office/word/2006/wordml" xmlns:wps="http://schemas.microsoft.com/office/word/2010/wordprocessingShape" mc:Ignorable="w14 w15 w16se w16cid wp14">
   <w:abstractNum w:abstractNumId="0" w15:restartNumberingAfterBreak="0">
-    <w:nsid w:val="092A4ECD"/>
+    <w:nsid w:val="767F291F"/>
     <w:multiLevelType w:val="hybridMultilevel"/>
-    <w:tmpl w:val="ACBA0110"/>
+    <w:tmpl w:val="70BC57E0"/>
+    <w:lvl w:ilvl="0" w:tplc="2000000F">
+      <w:start w:val="1"/>
+      <w:numFmt w:val="decimal"/>
+      <w:lvlText w:val="%1."/>
+      <w:lvlJc w:val="left"/>
+      <w:pPr>
+        <w:ind w:left="720" w:hanging="360"/>
+      </w:pPr>
+    </w:lvl>
+    <w:lvl w:ilvl="1" w:tplc="20000019" w:tentative="1">
+      <w:start w:val="1"/>
+      <w:numFmt w:val="lowerLetter"/>
+      <w:lvlText w:val="%2."/>
+      <w:lvlJc w:val="left"/>
+      <w:pPr>
+        <w:ind w:left="1440" w:hanging="360"/>
+      </w:pPr>
+    </w:lvl>
+    <w:lvl w:ilvl="2" w:tplc="2000001B" w:tentative="1">
+      <w:start w:val="1"/>
+      <w:numFmt w:val="lowerRoman"/>
+      <w:lvlText w:val="%3."/>
+      <w:lvlJc w:val="right"/>
+      <w:pPr>
+        <w:ind w:left="2160" w:hanging="180"/>
+      </w:pPr>
+    </w:lvl>
+    <w:lvl w:ilvl="3" w:tplc="2000000F" w:tentative="1">
+      <w:start w:val="1"/>
+      <w:numFmt w:val="decimal"/>
+      <w:lvlText w:val="%4."/>
+      <w:lvlJc w:val="left"/>
+      <w:pPr>
+        <w:ind w:left="2880" w:hanging="360"/>
+      </w:pPr>
+    </w:lvl>
+    <w:lvl w:ilvl="4" w:tplc="20000019" w:tentative="1">
+      <w:start w:val="1"/>
+      <w:numFmt w:val="lowerLetter"/>
+      <w:lvlText w:val="%5."/>
+      <w:lvlJc w:val="left"/>
+      <w:pPr>
+        <w:ind w:left="3600" w:hanging="360"/>
+      </w:pPr>
+    </w:lvl>
+    <w:lvl w:ilvl="5" w:tplc="2000001B" w:tentative="1">
+      <w:start w:val="1"/>
+      <w:numFmt w:val="lowerRoman"/>
+      <w:lvlText w:val="%6."/>
+      <w:lvlJc w:val="right"/>
+      <w:pPr>
+        <w:ind w:left="4320" w:hanging="180"/>
+      </w:pPr>
+    </w:lvl>
+    <w:lvl w:ilvl="6" w:tplc="2000000F" w:tentative="1">
+      <w:start w:val="1"/>
+      <w:numFmt w:val="decimal"/>
+      <w:lvlText w:val="%7."/>
+      <w:lvlJc w:val="left"/>
+      <w:pPr>
+        <w:ind w:left="5040" w:hanging="360"/>
+      </w:pPr>
+    </w:lvl>
+    <w:lvl w:ilvl="7" w:tplc="20000019" w:tentative="1">
+      <w:start w:val="1"/>
+      <w:numFmt w:val="lowerLetter"/>
+      <w:lvlText w:val="%8."/>
+      <w:lvlJc w:val="left"/>
+      <w:pPr>
+        <w:ind w:left="5760" w:hanging="360"/>
+      </w:pPr>
+    </w:lvl>
+    <w:lvl w:ilvl="8" w:tplc="2000001B" w:tentative="1">
+      <w:start w:val="1"/>
+      <w:numFmt w:val="lowerRoman"/>
+      <w:lvlText w:val="%9."/>
+      <w:lvlJc w:val="right"/>
+      <w:pPr>
+        <w:ind w:left="6480" w:hanging="180"/>
+      </w:pPr>
+    </w:lvl>
+  </w:abstractNum>
+  <w:abstractNum w:abstractNumId="1" w15:restartNumberingAfterBreak="0">
+    <w:nsid w:val="77816338"/>
+    <w:multiLevelType w:val="hybridMultilevel"/>
+    <w:tmpl w:val="71DED448"/>
     <w:lvl w:ilvl="0" w:tplc="20000001">
       <w:start w:val="1"/>
       <w:numFmt w:val="bullet"/>
       <w:lvlText w:val=""/>
       <w:lvlJc w:val="left"/>
       <w:pPr>
-        <w:ind w:left="1080" w:hanging="360"/>
+        <w:ind w:left="720" w:hanging="360"/>
       </w:pPr>
       <w:rPr>
         <w:rFonts w:ascii="Symbol" w:hAnsi="Symbol" w:hint="default"/>
@@ -675,7 +855,7 @@
       <w:lvlText w:val="o"/>
       <w:lvlJc w:val="left"/>
       <w:pPr>
-        <w:ind w:left="1800" w:hanging="360"/>
+        <w:ind w:left="1440" w:hanging="360"/>
       </w:pPr>
       <w:rPr>
         <w:rFonts w:ascii="Courier New" w:hAnsi="Courier New" w:cs="Courier New" w:hint="default"/>
@@ -687,7 +867,7 @@
       <w:lvlText w:val=""/>
       <w:lvlJc w:val="left"/>
       <w:pPr>
-        <w:ind w:left="2520" w:hanging="360"/>
+        <w:ind w:left="2160" w:hanging="360"/>
       </w:pPr>
       <w:rPr>
         <w:rFonts w:ascii="Wingdings" w:hAnsi="Wingdings" w:hint="default"/>
@@ -699,7 +879,7 @@
       <w:lvlText w:val=""/>
       <w:lvlJc w:val="left"/>
       <w:pPr>
-        <w:ind w:left="3240" w:hanging="360"/>
+        <w:ind w:left="2880" w:hanging="360"/>
       </w:pPr>
       <w:rPr>
         <w:rFonts w:ascii="Symbol" w:hAnsi="Symbol" w:hint="default"/>
@@ -711,7 +891,7 @@
       <w:lvlText w:val="o"/>
       <w:lvlJc w:val="left"/>
       <w:pPr>
-        <w:ind w:left="3960" w:hanging="360"/>
+        <w:ind w:left="3600" w:hanging="360"/>
       </w:pPr>
       <w:rPr>
         <w:rFonts w:ascii="Courier New" w:hAnsi="Courier New" w:cs="Courier New" w:hint="default"/>
@@ -723,7 +903,7 @@
       <w:lvlText w:val=""/>
       <w:lvlJc w:val="left"/>
       <w:pPr>
-        <w:ind w:left="4680" w:hanging="360"/>
+        <w:ind w:left="4320" w:hanging="360"/>
       </w:pPr>
       <w:rPr>
         <w:rFonts w:ascii="Wingdings" w:hAnsi="Wingdings" w:hint="default"/>
@@ -735,7 +915,7 @@
       <w:lvlText w:val=""/>
       <w:lvlJc w:val="left"/>
       <w:pPr>
-        <w:ind w:left="5400" w:hanging="360"/>
+        <w:ind w:left="5040" w:hanging="360"/>
       </w:pPr>
       <w:rPr>
         <w:rFonts w:ascii="Symbol" w:hAnsi="Symbol" w:hint="default"/>
@@ -747,7 +927,7 @@
       <w:lvlText w:val="o"/>
       <w:lvlJc w:val="left"/>
       <w:pPr>
-        <w:ind w:left="6120" w:hanging="360"/>
+        <w:ind w:left="5760" w:hanging="360"/>
       </w:pPr>
       <w:rPr>
         <w:rFonts w:ascii="Courier New" w:hAnsi="Courier New" w:cs="Courier New" w:hint="default"/>
@@ -759,205 +939,6 @@
       <w:lvlText w:val=""/>
       <w:lvlJc w:val="left"/>
       <w:pPr>
-        <w:ind w:left="6840" w:hanging="360"/>
-      </w:pPr>
-      <w:rPr>
-        <w:rFonts w:ascii="Wingdings" w:hAnsi="Wingdings" w:hint="default"/>
-      </w:rPr>
-    </w:lvl>
-  </w:abstractNum>
-  <w:abstractNum w:abstractNumId="1" w15:restartNumberingAfterBreak="0">
-    <w:nsid w:val="767F291F"/>
-    <w:multiLevelType w:val="hybridMultilevel"/>
-    <w:tmpl w:val="70BC57E0"/>
-    <w:lvl w:ilvl="0" w:tplc="2000000F">
-      <w:start w:val="1"/>
-      <w:numFmt w:val="decimal"/>
-      <w:lvlText w:val="%1."/>
-      <w:lvlJc w:val="left"/>
-      <w:pPr>
-        <w:ind w:left="720" w:hanging="360"/>
-      </w:pPr>
-    </w:lvl>
-    <w:lvl w:ilvl="1" w:tplc="20000019" w:tentative="1">
-      <w:start w:val="1"/>
-      <w:numFmt w:val="lowerLetter"/>
-      <w:lvlText w:val="%2."/>
-      <w:lvlJc w:val="left"/>
-      <w:pPr>
-        <w:ind w:left="1440" w:hanging="360"/>
-      </w:pPr>
-    </w:lvl>
-    <w:lvl w:ilvl="2" w:tplc="2000001B" w:tentative="1">
-      <w:start w:val="1"/>
-      <w:numFmt w:val="lowerRoman"/>
-      <w:lvlText w:val="%3."/>
-      <w:lvlJc w:val="right"/>
-      <w:pPr>
-        <w:ind w:left="2160" w:hanging="180"/>
-      </w:pPr>
-    </w:lvl>
-    <w:lvl w:ilvl="3" w:tplc="2000000F" w:tentative="1">
-      <w:start w:val="1"/>
-      <w:numFmt w:val="decimal"/>
-      <w:lvlText w:val="%4."/>
-      <w:lvlJc w:val="left"/>
-      <w:pPr>
-        <w:ind w:left="2880" w:hanging="360"/>
-      </w:pPr>
-    </w:lvl>
-    <w:lvl w:ilvl="4" w:tplc="20000019" w:tentative="1">
-      <w:start w:val="1"/>
-      <w:numFmt w:val="lowerLetter"/>
-      <w:lvlText w:val="%5."/>
-      <w:lvlJc w:val="left"/>
-      <w:pPr>
-        <w:ind w:left="3600" w:hanging="360"/>
-      </w:pPr>
-    </w:lvl>
-    <w:lvl w:ilvl="5" w:tplc="2000001B" w:tentative="1">
-      <w:start w:val="1"/>
-      <w:numFmt w:val="lowerRoman"/>
-      <w:lvlText w:val="%6."/>
-      <w:lvlJc w:val="right"/>
-      <w:pPr>
-        <w:ind w:left="4320" w:hanging="180"/>
-      </w:pPr>
-    </w:lvl>
-    <w:lvl w:ilvl="6" w:tplc="2000000F" w:tentative="1">
-      <w:start w:val="1"/>
-      <w:numFmt w:val="decimal"/>
-      <w:lvlText w:val="%7."/>
-      <w:lvlJc w:val="left"/>
-      <w:pPr>
-        <w:ind w:left="5040" w:hanging="360"/>
-      </w:pPr>
-    </w:lvl>
-    <w:lvl w:ilvl="7" w:tplc="20000019" w:tentative="1">
-      <w:start w:val="1"/>
-      <w:numFmt w:val="lowerLetter"/>
-      <w:lvlText w:val="%8."/>
-      <w:lvlJc w:val="left"/>
-      <w:pPr>
-        <w:ind w:left="5760" w:hanging="360"/>
-      </w:pPr>
-    </w:lvl>
-    <w:lvl w:ilvl="8" w:tplc="2000001B" w:tentative="1">
-      <w:start w:val="1"/>
-      <w:numFmt w:val="lowerRoman"/>
-      <w:lvlText w:val="%9."/>
-      <w:lvlJc w:val="right"/>
-      <w:pPr>
-        <w:ind w:left="6480" w:hanging="180"/>
-      </w:pPr>
-    </w:lvl>
-  </w:abstractNum>
-  <w:abstractNum w:abstractNumId="2" w15:restartNumberingAfterBreak="0">
-    <w:nsid w:val="77816338"/>
-    <w:multiLevelType w:val="hybridMultilevel"/>
-    <w:tmpl w:val="71DED448"/>
-    <w:lvl w:ilvl="0" w:tplc="20000001">
-      <w:start w:val="1"/>
-      <w:numFmt w:val="bullet"/>
-      <w:lvlText w:val=""/>
-      <w:lvlJc w:val="left"/>
-      <w:pPr>
-        <w:ind w:left="720" w:hanging="360"/>
-      </w:pPr>
-      <w:rPr>
-        <w:rFonts w:ascii="Symbol" w:hAnsi="Symbol" w:hint="default"/>
-      </w:rPr>
-    </w:lvl>
-    <w:lvl w:ilvl="1" w:tplc="20000003" w:tentative="1">
-      <w:start w:val="1"/>
-      <w:numFmt w:val="bullet"/>
-      <w:lvlText w:val="o"/>
-      <w:lvlJc w:val="left"/>
-      <w:pPr>
-        <w:ind w:left="1440" w:hanging="360"/>
-      </w:pPr>
-      <w:rPr>
-        <w:rFonts w:ascii="Courier New" w:hAnsi="Courier New" w:cs="Courier New" w:hint="default"/>
-      </w:rPr>
-    </w:lvl>
-    <w:lvl w:ilvl="2" w:tplc="20000005" w:tentative="1">
-      <w:start w:val="1"/>
-      <w:numFmt w:val="bullet"/>
-      <w:lvlText w:val=""/>
-      <w:lvlJc w:val="left"/>
-      <w:pPr>
-        <w:ind w:left="2160" w:hanging="360"/>
-      </w:pPr>
-      <w:rPr>
-        <w:rFonts w:ascii="Wingdings" w:hAnsi="Wingdings" w:hint="default"/>
-      </w:rPr>
-    </w:lvl>
-    <w:lvl w:ilvl="3" w:tplc="20000001" w:tentative="1">
-      <w:start w:val="1"/>
-      <w:numFmt w:val="bullet"/>
-      <w:lvlText w:val=""/>
-      <w:lvlJc w:val="left"/>
-      <w:pPr>
-        <w:ind w:left="2880" w:hanging="360"/>
-      </w:pPr>
-      <w:rPr>
-        <w:rFonts w:ascii="Symbol" w:hAnsi="Symbol" w:hint="default"/>
-      </w:rPr>
-    </w:lvl>
-    <w:lvl w:ilvl="4" w:tplc="20000003" w:tentative="1">
-      <w:start w:val="1"/>
-      <w:numFmt w:val="bullet"/>
-      <w:lvlText w:val="o"/>
-      <w:lvlJc w:val="left"/>
-      <w:pPr>
-        <w:ind w:left="3600" w:hanging="360"/>
-      </w:pPr>
-      <w:rPr>
-        <w:rFonts w:ascii="Courier New" w:hAnsi="Courier New" w:cs="Courier New" w:hint="default"/>
-      </w:rPr>
-    </w:lvl>
-    <w:lvl w:ilvl="5" w:tplc="20000005" w:tentative="1">
-      <w:start w:val="1"/>
-      <w:numFmt w:val="bullet"/>
-      <w:lvlText w:val=""/>
-      <w:lvlJc w:val="left"/>
-      <w:pPr>
-        <w:ind w:left="4320" w:hanging="360"/>
-      </w:pPr>
-      <w:rPr>
-        <w:rFonts w:ascii="Wingdings" w:hAnsi="Wingdings" w:hint="default"/>
-      </w:rPr>
-    </w:lvl>
-    <w:lvl w:ilvl="6" w:tplc="20000001" w:tentative="1">
-      <w:start w:val="1"/>
-      <w:numFmt w:val="bullet"/>
-      <w:lvlText w:val=""/>
-      <w:lvlJc w:val="left"/>
-      <w:pPr>
-        <w:ind w:left="5040" w:hanging="360"/>
-      </w:pPr>
-      <w:rPr>
-        <w:rFonts w:ascii="Symbol" w:hAnsi="Symbol" w:hint="default"/>
-      </w:rPr>
-    </w:lvl>
-    <w:lvl w:ilvl="7" w:tplc="20000003" w:tentative="1">
-      <w:start w:val="1"/>
-      <w:numFmt w:val="bullet"/>
-      <w:lvlText w:val="o"/>
-      <w:lvlJc w:val="left"/>
-      <w:pPr>
-        <w:ind w:left="5760" w:hanging="360"/>
-      </w:pPr>
-      <w:rPr>
-        <w:rFonts w:ascii="Courier New" w:hAnsi="Courier New" w:cs="Courier New" w:hint="default"/>
-      </w:rPr>
-    </w:lvl>
-    <w:lvl w:ilvl="8" w:tplc="20000005" w:tentative="1">
-      <w:start w:val="1"/>
-      <w:numFmt w:val="bullet"/>
-      <w:lvlText w:val=""/>
-      <w:lvlJc w:val="left"/>
-      <w:pPr>
         <w:ind w:left="6480" w:hanging="360"/>
       </w:pPr>
       <w:rPr>
@@ -966,12 +947,9 @@
     </w:lvl>
   </w:abstractNum>
   <w:num w:numId="1">
-    <w:abstractNumId w:val="2"/>
+    <w:abstractNumId w:val="1"/>
   </w:num>
   <w:num w:numId="2">
-    <w:abstractNumId w:val="1"/>
-  </w:num>
-  <w:num w:numId="3">
     <w:abstractNumId w:val="0"/>
   </w:num>
 </w:numbering>

</xml_diff>